<commit_message>
classe Interface - POO
</commit_message>
<xml_diff>
--- a/L5_Prova/src/main/java/ENUNCIADO_PROVA/ENUNCIADO_PROVA.docx
+++ b/L5_Prova/src/main/java/ENUNCIADO_PROVA/ENUNCIADO_PROVA.docx
@@ -1,6 +1,6 @@
 
 <file path=word/document.xml><?xml version="1.0" encoding="utf-8"?>
-<w:document xmlns:wpc="http://schemas.microsoft.com/office/word/2010/wordprocessingCanvas" xmlns:mc="http://schemas.openxmlformats.org/markup-compatibility/2006" xmlns:o="urn:schemas-microsoft-com:office:office" xmlns:r="http://schemas.openxmlformats.org/officeDocument/2006/relationships" xmlns:m="http://schemas.openxmlformats.org/officeDocument/2006/math" xmlns:v="urn:schemas-microsoft-com:vml" xmlns:wp14="http://schemas.microsoft.com/office/word/2010/wordprocessingDrawing" xmlns:wp="http://schemas.openxmlformats.org/drawingml/2006/wordprocessingDrawing" xmlns:w10="urn:schemas-microsoft-com:office:word" xmlns:w="http://schemas.openxmlformats.org/wordprocessingml/2006/main" xmlns:w14="http://schemas.microsoft.com/office/word/2010/wordml" xmlns:w15="http://schemas.microsoft.com/office/word/2012/wordml" xmlns:wpg="http://schemas.microsoft.com/office/word/2010/wordprocessingGroup" xmlns:wpi="http://schemas.microsoft.com/office/word/2010/wordprocessingInk" xmlns:wne="http://schemas.microsoft.com/office/word/2006/wordml" xmlns:wps="http://schemas.microsoft.com/office/word/2010/wordprocessingShape" mc:Ignorable="w14 w15 wp14">
+<w:document xmlns:wpc="http://schemas.microsoft.com/office/word/2010/wordprocessingCanvas" xmlns:cx="http://schemas.microsoft.com/office/drawing/2014/chartex" xmlns:cx1="http://schemas.microsoft.com/office/drawing/2015/9/8/chartex" xmlns:cx2="http://schemas.microsoft.com/office/drawing/2015/10/21/chartex" xmlns:cx3="http://schemas.microsoft.com/office/drawing/2016/5/9/chartex" xmlns:cx4="http://schemas.microsoft.com/office/drawing/2016/5/10/chartex" xmlns:cx5="http://schemas.microsoft.com/office/drawing/2016/5/11/chartex" xmlns:cx6="http://schemas.microsoft.com/office/drawing/2016/5/12/chartex" xmlns:cx7="http://schemas.microsoft.com/office/drawing/2016/5/13/chartex" xmlns:cx8="http://schemas.microsoft.com/office/drawing/2016/5/14/chartex" xmlns:mc="http://schemas.openxmlformats.org/markup-compatibility/2006" xmlns:aink="http://schemas.microsoft.com/office/drawing/2016/ink" xmlns:am3d="http://schemas.microsoft.com/office/drawing/2017/model3d" xmlns:o="urn:schemas-microsoft-com:office:office" xmlns:r="http://schemas.openxmlformats.org/officeDocument/2006/relationships" xmlns:m="http://schemas.openxmlformats.org/officeDocument/2006/math" xmlns:v="urn:schemas-microsoft-com:vml" xmlns:wp14="http://schemas.microsoft.com/office/word/2010/wordprocessingDrawing" xmlns:wp="http://schemas.openxmlformats.org/drawingml/2006/wordprocessingDrawing" xmlns:w10="urn:schemas-microsoft-com:office:word" xmlns:w="http://schemas.openxmlformats.org/wordprocessingml/2006/main" xmlns:w14="http://schemas.microsoft.com/office/word/2010/wordml" xmlns:w15="http://schemas.microsoft.com/office/word/2012/wordml" xmlns:w16cex="http://schemas.microsoft.com/office/word/2018/wordml/cex" xmlns:w16cid="http://schemas.microsoft.com/office/word/2016/wordml/cid" xmlns:w16="http://schemas.microsoft.com/office/word/2018/wordml" xmlns:w16sdtdh="http://schemas.microsoft.com/office/word/2020/wordml/sdtdatahash" xmlns:w16se="http://schemas.microsoft.com/office/word/2015/wordml/symex" xmlns:wpg="http://schemas.microsoft.com/office/word/2010/wordprocessingGroup" xmlns:wpi="http://schemas.microsoft.com/office/word/2010/wordprocessingInk" xmlns:wne="http://schemas.microsoft.com/office/word/2006/wordml" xmlns:wps="http://schemas.microsoft.com/office/word/2010/wordprocessingShape" mc:Ignorable="w14 w15 w16se w16cid w16 w16cex w16sdtdh wp14">
   <w:body>
     <w:p>
       <w:pPr>
@@ -125,7 +125,21 @@
           <w:b/>
           <w:bCs/>
         </w:rPr>
-        <w:t xml:space="preserve"> (2,0 pts)</w:t>
+        <w:t xml:space="preserve"> (</w:t>
+      </w:r>
+      <w:r>
+        <w:rPr>
+          <w:b/>
+          <w:bCs/>
+        </w:rPr>
+        <w:t>1</w:t>
+      </w:r>
+      <w:r>
+        <w:rPr>
+          <w:b/>
+          <w:bCs/>
+        </w:rPr>
+        <w:t>,0 pts)</w:t>
       </w:r>
     </w:p>
     <w:p>
@@ -203,8 +217,6 @@
       <w:r>
         <w:t>Defina os métodos setters e getters da classe Computador (atenção às restrições dos valores das variáveis)</w:t>
       </w:r>
-      <w:bookmarkStart w:id="0" w:name="_GoBack"/>
-      <w:bookmarkEnd w:id="0"/>
     </w:p>
     <w:p/>
     <w:p>
@@ -358,7 +370,7 @@
               </wp:inline>
             </w:drawing>
           </mc:Choice>
-          <mc:Fallback xmlns:w16se="http://schemas.microsoft.com/office/word/2015/wordml/symex" xmlns:w16="http://schemas.microsoft.com/office/word/2018/wordml" xmlns:w16cid="http://schemas.microsoft.com/office/word/2016/wordml/cid" xmlns:w16cex="http://schemas.microsoft.com/office/word/2018/wordml/cex" xmlns:am3d="http://schemas.microsoft.com/office/drawing/2017/model3d" xmlns:aink="http://schemas.microsoft.com/office/drawing/2016/ink" xmlns:cx8="http://schemas.microsoft.com/office/drawing/2016/5/14/chartex" xmlns:cx7="http://schemas.microsoft.com/office/drawing/2016/5/13/chartex" xmlns:cx6="http://schemas.microsoft.com/office/drawing/2016/5/12/chartex" xmlns:cx5="http://schemas.microsoft.com/office/drawing/2016/5/11/chartex" xmlns:cx4="http://schemas.microsoft.com/office/drawing/2016/5/10/chartex" xmlns:cx3="http://schemas.microsoft.com/office/drawing/2016/5/9/chartex" xmlns:cx2="http://schemas.microsoft.com/office/drawing/2015/10/21/chartex" xmlns:cx1="http://schemas.microsoft.com/office/drawing/2015/9/8/chartex" xmlns:cx="http://schemas.microsoft.com/office/drawing/2014/chartex">
+          <mc:Fallback>
             <w:pict>
               <v:rect w14:anchorId="7CB00A12" id="Retângulo 2" o:spid="_x0000_s1026" style="width:23.8pt;height:23.8pt;visibility:visible;mso-wrap-style:square;mso-left-percent:-10001;mso-top-percent:-10001;mso-position-horizontal:absolute;mso-position-horizontal-relative:char;mso-position-vertical:absolute;mso-position-vertical-relative:line;mso-left-percent:-10001;mso-top-percent:-10001;v-text-anchor:top" o:gfxdata="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" filled="f" stroked="f">
                 <o:lock v:ext="edit" aspectratio="t"/>
@@ -398,7 +410,7 @@
                     </pic:cNvPicPr>
                   </pic:nvPicPr>
                   <pic:blipFill>
-                    <a:blip r:embed="rId10">
+                    <a:blip r:embed="rId7">
                       <a:extLst>
                         <a:ext uri="{28A0092B-C50C-407E-A947-70E740481C1C}">
                           <a14:useLocalDpi xmlns:a14="http://schemas.microsoft.com/office/drawing/2010/main" val="0"/>
@@ -468,7 +480,7 @@
           <w:b/>
           <w:bCs/>
         </w:rPr>
-        <w:t>4</w:t>
+        <w:t>3</w:t>
       </w:r>
       <w:r>
         <w:rPr>
@@ -551,6 +563,10 @@
       <w:pPr>
         <w:spacing w:line="360" w:lineRule="auto"/>
         <w:jc w:val="center"/>
+        <w:rPr>
+          <w:b/>
+          <w:bCs/>
+        </w:rPr>
       </w:pPr>
       <w:r>
         <w:rPr>
@@ -559,9 +575,9 @@
           <w:noProof/>
         </w:rPr>
         <w:drawing>
-          <wp:inline distT="0" distB="0" distL="0" distR="0" wp14:anchorId="0B351DED" wp14:editId="1CDAC8AF">
-            <wp:extent cx="5045390" cy="3067050"/>
-            <wp:effectExtent l="0" t="0" r="3175" b="0"/>
+          <wp:inline distT="0" distB="0" distL="0" distR="0" wp14:anchorId="0B351DED" wp14:editId="3F10F7C7">
+            <wp:extent cx="3496665" cy="2125593"/>
+            <wp:effectExtent l="0" t="0" r="8890" b="8255"/>
             <wp:docPr id="6" name="Imagem 6"/>
             <wp:cNvGraphicFramePr>
               <a:graphicFrameLocks xmlns:a="http://schemas.openxmlformats.org/drawingml/2006/main" noChangeAspect="1"/>
@@ -576,7 +592,7 @@
                     </pic:cNvPicPr>
                   </pic:nvPicPr>
                   <pic:blipFill>
-                    <a:blip r:embed="rId11">
+                    <a:blip r:embed="rId8">
                       <a:extLst>
                         <a:ext uri="{28A0092B-C50C-407E-A947-70E740481C1C}">
                           <a14:useLocalDpi xmlns:a14="http://schemas.microsoft.com/office/drawing/2010/main" val="0"/>
@@ -591,7 +607,7 @@
                   <pic:spPr bwMode="auto">
                     <a:xfrm>
                       <a:off x="0" y="0"/>
-                      <a:ext cx="5078054" cy="3086906"/>
+                      <a:ext cx="3512375" cy="2135143"/>
                     </a:xfrm>
                     <a:prstGeom prst="rect">
                       <a:avLst/>
@@ -608,6 +624,344 @@
         </w:drawing>
       </w:r>
     </w:p>
+    <w:p>
+      <w:pPr>
+        <w:jc w:val="both"/>
+      </w:pPr>
+    </w:p>
+    <w:p>
+      <w:pPr>
+        <w:jc w:val="both"/>
+        <w:rPr>
+          <w:b/>
+          <w:bCs/>
+        </w:rPr>
+      </w:pPr>
+      <w:r>
+        <w:rPr>
+          <w:b/>
+          <w:bCs/>
+        </w:rPr>
+        <w:t>4ª. Questão – 1,0 pto</w:t>
+      </w:r>
+    </w:p>
+    <w:p>
+      <w:pPr>
+        <w:jc w:val="both"/>
+      </w:pPr>
+      <w:r>
+        <w:t>Analise as afirmações abaixo:</w:t>
+      </w:r>
+    </w:p>
+    <w:p>
+      <w:pPr>
+        <w:jc w:val="both"/>
+      </w:pPr>
+    </w:p>
+    <w:p>
+      <w:pPr>
+        <w:jc w:val="both"/>
+      </w:pPr>
+      <w:r>
+        <w:t>I. Todos os métodos em uma classe interface são abstratos</w:t>
+      </w:r>
+    </w:p>
+    <w:p>
+      <w:pPr>
+        <w:jc w:val="both"/>
+      </w:pPr>
+    </w:p>
+    <w:p>
+      <w:pPr>
+        <w:jc w:val="both"/>
+      </w:pPr>
+      <w:r>
+        <w:t>II. Classes interfaces podem ser utilizadas em linguagens orientadas a objeto que não permitem herança múltipla</w:t>
+      </w:r>
+    </w:p>
+    <w:p>
+      <w:pPr>
+        <w:jc w:val="both"/>
+      </w:pPr>
+    </w:p>
+    <w:p>
+      <w:pPr>
+        <w:jc w:val="both"/>
+      </w:pPr>
+      <w:r>
+        <w:t>III. Classes que implementam classes interfaces herdam comportamento (são obrigados a se comportar como) e não herdam código-fonte</w:t>
+      </w:r>
+    </w:p>
+    <w:p>
+      <w:pPr>
+        <w:jc w:val="both"/>
+      </w:pPr>
+    </w:p>
+    <w:p>
+      <w:pPr>
+        <w:jc w:val="both"/>
+      </w:pPr>
+    </w:p>
+    <w:p>
+      <w:pPr>
+        <w:jc w:val="both"/>
+      </w:pPr>
+      <w:r>
+        <w:t>Estão corretas</w:t>
+      </w:r>
+    </w:p>
+    <w:p>
+      <w:pPr>
+        <w:jc w:val="both"/>
+      </w:pPr>
+    </w:p>
+    <w:p>
+      <w:pPr>
+        <w:jc w:val="both"/>
+      </w:pPr>
+      <w:r>
+        <w:t>Escolha uma:</w:t>
+      </w:r>
+    </w:p>
+    <w:p>
+      <w:pPr>
+        <w:jc w:val="both"/>
+      </w:pPr>
+      <w:r>
+        <w:t>a. Apenas I e II</w:t>
+      </w:r>
+    </w:p>
+    <w:p>
+      <w:pPr>
+        <w:jc w:val="both"/>
+      </w:pPr>
+      <w:r>
+        <w:t xml:space="preserve">b. Todas as alternativas </w:t>
+      </w:r>
+    </w:p>
+    <w:p>
+      <w:pPr>
+        <w:jc w:val="both"/>
+      </w:pPr>
+      <w:r>
+        <w:t>c. Apenas II e III</w:t>
+      </w:r>
+    </w:p>
+    <w:p>
+      <w:pPr>
+        <w:jc w:val="both"/>
+      </w:pPr>
+      <w:r>
+        <w:t>d. Nenhum dos itens</w:t>
+      </w:r>
+    </w:p>
+    <w:p>
+      <w:pPr>
+        <w:jc w:val="both"/>
+      </w:pPr>
+      <w:r>
+        <w:t>e. Apenas I e III</w:t>
+      </w:r>
+    </w:p>
+    <w:p>
+      <w:pPr>
+        <w:jc w:val="both"/>
+      </w:pPr>
+    </w:p>
+    <w:p>
+      <w:pPr>
+        <w:jc w:val="both"/>
+        <w:rPr>
+          <w:b/>
+          <w:bCs/>
+        </w:rPr>
+      </w:pPr>
+      <w:r>
+        <w:rPr>
+          <w:b/>
+          <w:bCs/>
+        </w:rPr>
+        <w:t>5ª. Questão – 1,0 pto.</w:t>
+      </w:r>
+    </w:p>
+    <w:p>
+      <w:pPr>
+        <w:jc w:val="both"/>
+      </w:pPr>
+      <w:r>
+        <w:t>Assinale as afirmações abaixo a respeito de herança:</w:t>
+      </w:r>
+    </w:p>
+    <w:p>
+      <w:pPr>
+        <w:jc w:val="both"/>
+      </w:pPr>
+    </w:p>
+    <w:p>
+      <w:pPr>
+        <w:jc w:val="both"/>
+      </w:pPr>
+      <w:r>
+        <w:t>I. Um objeto de uma superclasse pode receber um objeto de uma subclasse (objSuper = objSub)</w:t>
+      </w:r>
+    </w:p>
+    <w:p>
+      <w:pPr>
+        <w:jc w:val="both"/>
+      </w:pPr>
+    </w:p>
+    <w:p>
+      <w:pPr>
+        <w:jc w:val="both"/>
+      </w:pPr>
+      <w:r>
+        <w:t>II. Um exemplo de polimorfismo generalizado é apresentado a seguir:</w:t>
+      </w:r>
+    </w:p>
+    <w:p>
+      <w:pPr>
+        <w:jc w:val="both"/>
+      </w:pPr>
+    </w:p>
+    <w:p>
+      <w:pPr>
+        <w:jc w:val="both"/>
+      </w:pPr>
+      <w:r>
+        <w:t>Superclasse obj;</w:t>
+      </w:r>
+    </w:p>
+    <w:p>
+      <w:pPr>
+        <w:jc w:val="both"/>
+      </w:pPr>
+    </w:p>
+    <w:p>
+      <w:pPr>
+        <w:jc w:val="both"/>
+      </w:pPr>
+      <w:r>
+        <w:t>obj = new SubClasse1()</w:t>
+      </w:r>
+    </w:p>
+    <w:p>
+      <w:pPr>
+        <w:jc w:val="both"/>
+      </w:pPr>
+    </w:p>
+    <w:p>
+      <w:pPr>
+        <w:jc w:val="both"/>
+      </w:pPr>
+      <w:r>
+        <w:t>obj.mostra()</w:t>
+      </w:r>
+    </w:p>
+    <w:p>
+      <w:pPr>
+        <w:jc w:val="both"/>
+      </w:pPr>
+    </w:p>
+    <w:p>
+      <w:pPr>
+        <w:jc w:val="both"/>
+      </w:pPr>
+      <w:r>
+        <w:t>obj = new SubClasse2()</w:t>
+      </w:r>
+    </w:p>
+    <w:p>
+      <w:pPr>
+        <w:jc w:val="both"/>
+      </w:pPr>
+    </w:p>
+    <w:p>
+      <w:pPr>
+        <w:jc w:val="both"/>
+      </w:pPr>
+      <w:r>
+        <w:t>obj.mostra()</w:t>
+      </w:r>
+    </w:p>
+    <w:p>
+      <w:pPr>
+        <w:jc w:val="both"/>
+      </w:pPr>
+    </w:p>
+    <w:p>
+      <w:pPr>
+        <w:jc w:val="both"/>
+      </w:pPr>
+      <w:r>
+        <w:t xml:space="preserve">III. Para que possamos explorar o polimorfismo na herança, é necessário de anulação de métodos </w:t>
+      </w:r>
+    </w:p>
+    <w:p>
+      <w:pPr>
+        <w:jc w:val="both"/>
+      </w:pPr>
+    </w:p>
+    <w:p>
+      <w:pPr>
+        <w:jc w:val="both"/>
+      </w:pPr>
+      <w:r>
+        <w:t>Estão corretas:</w:t>
+      </w:r>
+    </w:p>
+    <w:p>
+      <w:pPr>
+        <w:jc w:val="both"/>
+      </w:pPr>
+    </w:p>
+    <w:p>
+      <w:pPr>
+        <w:jc w:val="both"/>
+      </w:pPr>
+      <w:r>
+        <w:t>Escolha uma:</w:t>
+      </w:r>
+    </w:p>
+    <w:p>
+      <w:pPr>
+        <w:jc w:val="both"/>
+      </w:pPr>
+      <w:r>
+        <w:t>a. Nenhuma das alternativas</w:t>
+      </w:r>
+    </w:p>
+    <w:p>
+      <w:pPr>
+        <w:jc w:val="both"/>
+      </w:pPr>
+      <w:r>
+        <w:t>b. Todas as alternativas</w:t>
+      </w:r>
+    </w:p>
+    <w:p>
+      <w:pPr>
+        <w:jc w:val="both"/>
+      </w:pPr>
+      <w:r>
+        <w:t>c. Apenas I e III</w:t>
+      </w:r>
+    </w:p>
+    <w:p>
+      <w:pPr>
+        <w:jc w:val="both"/>
+      </w:pPr>
+      <w:r>
+        <w:t>d. Apenas I e II</w:t>
+      </w:r>
+    </w:p>
+    <w:p>
+      <w:pPr>
+        <w:jc w:val="both"/>
+      </w:pPr>
+      <w:r>
+        <w:t>e. Apenas II e III</w:t>
+      </w:r>
+    </w:p>
     <w:sectPr>
       <w:pgSz w:w="11900" w:h="16840"/>
       <w:pgMar w:top="567" w:right="567" w:bottom="567" w:left="567" w:header="709" w:footer="709" w:gutter="0"/>
@@ -619,7 +973,7 @@
 </file>
 
 <file path=word/endnotes.xml><?xml version="1.0" encoding="utf-8"?>
-<w:endnotes xmlns:wpc="http://schemas.microsoft.com/office/word/2010/wordprocessingCanvas" xmlns:mc="http://schemas.openxmlformats.org/markup-compatibility/2006" xmlns:o="urn:schemas-microsoft-com:office:office" xmlns:r="http://schemas.openxmlformats.org/officeDocument/2006/relationships" xmlns:m="http://schemas.openxmlformats.org/officeDocument/2006/math" xmlns:v="urn:schemas-microsoft-com:vml" xmlns:wp14="http://schemas.microsoft.com/office/word/2010/wordprocessingDrawing" xmlns:wp="http://schemas.openxmlformats.org/drawingml/2006/wordprocessingDrawing" xmlns:w10="urn:schemas-microsoft-com:office:word" xmlns:w="http://schemas.openxmlformats.org/wordprocessingml/2006/main" xmlns:w14="http://schemas.microsoft.com/office/word/2010/wordml" xmlns:w15="http://schemas.microsoft.com/office/word/2012/wordml" xmlns:wpg="http://schemas.microsoft.com/office/word/2010/wordprocessingGroup" xmlns:wpi="http://schemas.microsoft.com/office/word/2010/wordprocessingInk" xmlns:wne="http://schemas.microsoft.com/office/word/2006/wordml" xmlns:wps="http://schemas.microsoft.com/office/word/2010/wordprocessingShape" mc:Ignorable="w14 w15 wp14">
+<w:endnotes xmlns:wpc="http://schemas.microsoft.com/office/word/2010/wordprocessingCanvas" xmlns:cx="http://schemas.microsoft.com/office/drawing/2014/chartex" xmlns:cx1="http://schemas.microsoft.com/office/drawing/2015/9/8/chartex" xmlns:cx2="http://schemas.microsoft.com/office/drawing/2015/10/21/chartex" xmlns:cx3="http://schemas.microsoft.com/office/drawing/2016/5/9/chartex" xmlns:cx4="http://schemas.microsoft.com/office/drawing/2016/5/10/chartex" xmlns:cx5="http://schemas.microsoft.com/office/drawing/2016/5/11/chartex" xmlns:cx6="http://schemas.microsoft.com/office/drawing/2016/5/12/chartex" xmlns:cx7="http://schemas.microsoft.com/office/drawing/2016/5/13/chartex" xmlns:cx8="http://schemas.microsoft.com/office/drawing/2016/5/14/chartex" xmlns:mc="http://schemas.openxmlformats.org/markup-compatibility/2006" xmlns:aink="http://schemas.microsoft.com/office/drawing/2016/ink" xmlns:am3d="http://schemas.microsoft.com/office/drawing/2017/model3d" xmlns:o="urn:schemas-microsoft-com:office:office" xmlns:r="http://schemas.openxmlformats.org/officeDocument/2006/relationships" xmlns:m="http://schemas.openxmlformats.org/officeDocument/2006/math" xmlns:v="urn:schemas-microsoft-com:vml" xmlns:wp14="http://schemas.microsoft.com/office/word/2010/wordprocessingDrawing" xmlns:wp="http://schemas.openxmlformats.org/drawingml/2006/wordprocessingDrawing" xmlns:w10="urn:schemas-microsoft-com:office:word" xmlns:w="http://schemas.openxmlformats.org/wordprocessingml/2006/main" xmlns:w14="http://schemas.microsoft.com/office/word/2010/wordml" xmlns:w15="http://schemas.microsoft.com/office/word/2012/wordml" xmlns:w16cex="http://schemas.microsoft.com/office/word/2018/wordml/cex" xmlns:w16cid="http://schemas.microsoft.com/office/word/2016/wordml/cid" xmlns:w16="http://schemas.microsoft.com/office/word/2018/wordml" xmlns:w16sdtdh="http://schemas.microsoft.com/office/word/2020/wordml/sdtdatahash" xmlns:w16se="http://schemas.microsoft.com/office/word/2015/wordml/symex" xmlns:wpg="http://schemas.microsoft.com/office/word/2010/wordprocessingGroup" xmlns:wpi="http://schemas.microsoft.com/office/word/2010/wordprocessingInk" xmlns:wne="http://schemas.microsoft.com/office/word/2006/wordml" xmlns:wps="http://schemas.microsoft.com/office/word/2010/wordprocessingShape" mc:Ignorable="w14 w15 w16se w16cid w16 w16cex w16sdtdh wp14">
   <w:endnote w:type="separator" w:id="-1">
     <w:p>
       <w:r>
@@ -638,7 +992,7 @@
 </file>
 
 <file path=word/footnotes.xml><?xml version="1.0" encoding="utf-8"?>
-<w:footnotes xmlns:wpc="http://schemas.microsoft.com/office/word/2010/wordprocessingCanvas" xmlns:mc="http://schemas.openxmlformats.org/markup-compatibility/2006" xmlns:o="urn:schemas-microsoft-com:office:office" xmlns:r="http://schemas.openxmlformats.org/officeDocument/2006/relationships" xmlns:m="http://schemas.openxmlformats.org/officeDocument/2006/math" xmlns:v="urn:schemas-microsoft-com:vml" xmlns:wp14="http://schemas.microsoft.com/office/word/2010/wordprocessingDrawing" xmlns:wp="http://schemas.openxmlformats.org/drawingml/2006/wordprocessingDrawing" xmlns:w10="urn:schemas-microsoft-com:office:word" xmlns:w="http://schemas.openxmlformats.org/wordprocessingml/2006/main" xmlns:w14="http://schemas.microsoft.com/office/word/2010/wordml" xmlns:w15="http://schemas.microsoft.com/office/word/2012/wordml" xmlns:wpg="http://schemas.microsoft.com/office/word/2010/wordprocessingGroup" xmlns:wpi="http://schemas.microsoft.com/office/word/2010/wordprocessingInk" xmlns:wne="http://schemas.microsoft.com/office/word/2006/wordml" xmlns:wps="http://schemas.microsoft.com/office/word/2010/wordprocessingShape" mc:Ignorable="w14 w15 wp14">
+<w:footnotes xmlns:wpc="http://schemas.microsoft.com/office/word/2010/wordprocessingCanvas" xmlns:cx="http://schemas.microsoft.com/office/drawing/2014/chartex" xmlns:cx1="http://schemas.microsoft.com/office/drawing/2015/9/8/chartex" xmlns:cx2="http://schemas.microsoft.com/office/drawing/2015/10/21/chartex" xmlns:cx3="http://schemas.microsoft.com/office/drawing/2016/5/9/chartex" xmlns:cx4="http://schemas.microsoft.com/office/drawing/2016/5/10/chartex" xmlns:cx5="http://schemas.microsoft.com/office/drawing/2016/5/11/chartex" xmlns:cx6="http://schemas.microsoft.com/office/drawing/2016/5/12/chartex" xmlns:cx7="http://schemas.microsoft.com/office/drawing/2016/5/13/chartex" xmlns:cx8="http://schemas.microsoft.com/office/drawing/2016/5/14/chartex" xmlns:mc="http://schemas.openxmlformats.org/markup-compatibility/2006" xmlns:aink="http://schemas.microsoft.com/office/drawing/2016/ink" xmlns:am3d="http://schemas.microsoft.com/office/drawing/2017/model3d" xmlns:o="urn:schemas-microsoft-com:office:office" xmlns:r="http://schemas.openxmlformats.org/officeDocument/2006/relationships" xmlns:m="http://schemas.openxmlformats.org/officeDocument/2006/math" xmlns:v="urn:schemas-microsoft-com:vml" xmlns:wp14="http://schemas.microsoft.com/office/word/2010/wordprocessingDrawing" xmlns:wp="http://schemas.openxmlformats.org/drawingml/2006/wordprocessingDrawing" xmlns:w10="urn:schemas-microsoft-com:office:word" xmlns:w="http://schemas.openxmlformats.org/wordprocessingml/2006/main" xmlns:w14="http://schemas.microsoft.com/office/word/2010/wordml" xmlns:w15="http://schemas.microsoft.com/office/word/2012/wordml" xmlns:w16cex="http://schemas.microsoft.com/office/word/2018/wordml/cex" xmlns:w16cid="http://schemas.microsoft.com/office/word/2016/wordml/cid" xmlns:w16="http://schemas.microsoft.com/office/word/2018/wordml" xmlns:w16sdtdh="http://schemas.microsoft.com/office/word/2020/wordml/sdtdatahash" xmlns:w16se="http://schemas.microsoft.com/office/word/2015/wordml/symex" xmlns:wpg="http://schemas.microsoft.com/office/word/2010/wordprocessingGroup" xmlns:wpi="http://schemas.microsoft.com/office/word/2010/wordprocessingInk" xmlns:wne="http://schemas.microsoft.com/office/word/2006/wordml" xmlns:wps="http://schemas.microsoft.com/office/word/2010/wordprocessingShape" mc:Ignorable="w14 w15 w16se w16cid w16 w16cex w16sdtdh wp14">
   <w:footnote w:type="separator" w:id="-1">
     <w:p>
       <w:r>
@@ -657,7 +1011,7 @@
 </file>
 
 <file path=word/numbering.xml><?xml version="1.0" encoding="utf-8"?>
-<w:numbering xmlns:wpc="http://schemas.microsoft.com/office/word/2010/wordprocessingCanvas" xmlns:mc="http://schemas.openxmlformats.org/markup-compatibility/2006" xmlns:o="urn:schemas-microsoft-com:office:office" xmlns:r="http://schemas.openxmlformats.org/officeDocument/2006/relationships" xmlns:m="http://schemas.openxmlformats.org/officeDocument/2006/math" xmlns:v="urn:schemas-microsoft-com:vml" xmlns:wp14="http://schemas.microsoft.com/office/word/2010/wordprocessingDrawing" xmlns:wp="http://schemas.openxmlformats.org/drawingml/2006/wordprocessingDrawing" xmlns:w10="urn:schemas-microsoft-com:office:word" xmlns:w="http://schemas.openxmlformats.org/wordprocessingml/2006/main" xmlns:w14="http://schemas.microsoft.com/office/word/2010/wordml" xmlns:w15="http://schemas.microsoft.com/office/word/2012/wordml" xmlns:wpg="http://schemas.microsoft.com/office/word/2010/wordprocessingGroup" xmlns:wpi="http://schemas.microsoft.com/office/word/2010/wordprocessingInk" xmlns:wne="http://schemas.microsoft.com/office/word/2006/wordml" xmlns:wps="http://schemas.microsoft.com/office/word/2010/wordprocessingShape" mc:Ignorable="w14 w15 wp14">
+<w:numbering xmlns:wpc="http://schemas.microsoft.com/office/word/2010/wordprocessingCanvas" xmlns:cx="http://schemas.microsoft.com/office/drawing/2014/chartex" xmlns:cx1="http://schemas.microsoft.com/office/drawing/2015/9/8/chartex" xmlns:cx2="http://schemas.microsoft.com/office/drawing/2015/10/21/chartex" xmlns:cx3="http://schemas.microsoft.com/office/drawing/2016/5/9/chartex" xmlns:cx4="http://schemas.microsoft.com/office/drawing/2016/5/10/chartex" xmlns:cx5="http://schemas.microsoft.com/office/drawing/2016/5/11/chartex" xmlns:cx6="http://schemas.microsoft.com/office/drawing/2016/5/12/chartex" xmlns:cx7="http://schemas.microsoft.com/office/drawing/2016/5/13/chartex" xmlns:cx8="http://schemas.microsoft.com/office/drawing/2016/5/14/chartex" xmlns:mc="http://schemas.openxmlformats.org/markup-compatibility/2006" xmlns:aink="http://schemas.microsoft.com/office/drawing/2016/ink" xmlns:am3d="http://schemas.microsoft.com/office/drawing/2017/model3d" xmlns:o="urn:schemas-microsoft-com:office:office" xmlns:r="http://schemas.openxmlformats.org/officeDocument/2006/relationships" xmlns:m="http://schemas.openxmlformats.org/officeDocument/2006/math" xmlns:v="urn:schemas-microsoft-com:vml" xmlns:wp14="http://schemas.microsoft.com/office/word/2010/wordprocessingDrawing" xmlns:wp="http://schemas.openxmlformats.org/drawingml/2006/wordprocessingDrawing" xmlns:w10="urn:schemas-microsoft-com:office:word" xmlns:w="http://schemas.openxmlformats.org/wordprocessingml/2006/main" xmlns:w14="http://schemas.microsoft.com/office/word/2010/wordml" xmlns:w15="http://schemas.microsoft.com/office/word/2012/wordml" xmlns:w16cex="http://schemas.microsoft.com/office/word/2018/wordml/cex" xmlns:w16cid="http://schemas.microsoft.com/office/word/2016/wordml/cid" xmlns:w16="http://schemas.microsoft.com/office/word/2018/wordml" xmlns:w16sdtdh="http://schemas.microsoft.com/office/word/2020/wordml/sdtdatahash" xmlns:w16se="http://schemas.microsoft.com/office/word/2015/wordml/symex" xmlns:wpg="http://schemas.microsoft.com/office/word/2010/wordprocessingGroup" xmlns:wpi="http://schemas.microsoft.com/office/word/2010/wordprocessingInk" xmlns:wne="http://schemas.microsoft.com/office/word/2006/wordml" xmlns:wps="http://schemas.microsoft.com/office/word/2010/wordprocessingShape" mc:Ignorable="w14 w15 w16se w16cid w16 w16cex w16sdtdh wp14">
   <w:abstractNum w:abstractNumId="0" w15:restartNumberingAfterBreak="0">
     <w:nsid w:val="0CB70785"/>
     <w:multiLevelType w:val="hybridMultilevel"/>
@@ -1563,7 +1917,7 @@
 </file>
 
 <file path=word/styles.xml><?xml version="1.0" encoding="utf-8"?>
-<w:styles xmlns:mc="http://schemas.openxmlformats.org/markup-compatibility/2006" xmlns:r="http://schemas.openxmlformats.org/officeDocument/2006/relationships" xmlns:w="http://schemas.openxmlformats.org/wordprocessingml/2006/main" xmlns:w14="http://schemas.microsoft.com/office/word/2010/wordml" xmlns:w15="http://schemas.microsoft.com/office/word/2012/wordml" mc:Ignorable="w14 w15">
+<w:styles xmlns:mc="http://schemas.openxmlformats.org/markup-compatibility/2006" xmlns:r="http://schemas.openxmlformats.org/officeDocument/2006/relationships" xmlns:w="http://schemas.openxmlformats.org/wordprocessingml/2006/main" xmlns:w14="http://schemas.microsoft.com/office/word/2010/wordml" xmlns:w15="http://schemas.microsoft.com/office/word/2012/wordml" xmlns:w16cex="http://schemas.microsoft.com/office/word/2018/wordml/cex" xmlns:w16cid="http://schemas.microsoft.com/office/word/2016/wordml/cid" xmlns:w16="http://schemas.microsoft.com/office/word/2018/wordml" xmlns:w16sdtdh="http://schemas.microsoft.com/office/word/2020/wordml/sdtdatahash" xmlns:w16se="http://schemas.microsoft.com/office/word/2015/wordml/symex" mc:Ignorable="w14 w15 w16se w16cid w16 w16cex w16sdtdh">
   <w:docDefaults>
     <w:rPrDefault>
       <w:rPr>
@@ -1575,7 +1929,7 @@
     </w:rPrDefault>
     <w:pPrDefault/>
   </w:docDefaults>
-  <w:latentStyles w:defLockedState="0" w:defUIPriority="99" w:defSemiHidden="0" w:defUnhideWhenUsed="0" w:defQFormat="0" w:count="371">
+  <w:latentStyles w:defLockedState="0" w:defUIPriority="99" w:defSemiHidden="0" w:defUnhideWhenUsed="0" w:defQFormat="0" w:count="376">
     <w:lsdException w:name="Normal" w:uiPriority="0" w:qFormat="1"/>
     <w:lsdException w:name="heading 1" w:uiPriority="9" w:qFormat="1"/>
     <w:lsdException w:name="heading 2" w:semiHidden="1" w:uiPriority="9" w:unhideWhenUsed="1" w:qFormat="1"/>
@@ -1947,6 +2301,11 @@
     <w:lsdException w:name="List Table 5 Dark Accent 6" w:uiPriority="50"/>
     <w:lsdException w:name="List Table 6 Colorful Accent 6" w:uiPriority="51"/>
     <w:lsdException w:name="List Table 7 Colorful Accent 6" w:uiPriority="52"/>
+    <w:lsdException w:name="Mention" w:semiHidden="1" w:unhideWhenUsed="1"/>
+    <w:lsdException w:name="Smart Hyperlink" w:semiHidden="1" w:unhideWhenUsed="1"/>
+    <w:lsdException w:name="Hashtag" w:semiHidden="1" w:unhideWhenUsed="1"/>
+    <w:lsdException w:name="Unresolved Mention" w:semiHidden="1" w:unhideWhenUsed="1"/>
+    <w:lsdException w:name="Smart Link" w:semiHidden="1" w:unhideWhenUsed="1"/>
   </w:latentStyles>
   <w:style w:type="paragraph" w:default="1" w:styleId="Normal">
     <w:name w:val="Normal"/>
@@ -2370,26 +2729,9 @@
 </file>
 
 <file path=customXml/item1.xml><?xml version="1.0" encoding="utf-8"?>
-<p:properties xmlns:p="http://schemas.microsoft.com/office/2006/metadata/properties" xmlns:xsi="http://www.w3.org/2001/XMLSchema-instance" xmlns:pc="http://schemas.microsoft.com/office/infopath/2007/PartnerControls">
-  <documentManagement>
-    <ReferenceId xmlns="1062735d-33c4-44d8-ac4a-5a4232bca5c6" xsi:nil="true"/>
-  </documentManagement>
-</p:properties>
-</file>
-
-<file path=customXml/item2.xml><?xml version="1.0" encoding="utf-8"?>
-<?mso-contentType ?>
-<FormTemplates xmlns="http://schemas.microsoft.com/sharepoint/v3/contenttype/forms">
-  <Display>DocumentLibraryForm</Display>
-  <Edit>DocumentLibraryForm</Edit>
-  <New>DocumentLibraryForm</New>
-</FormTemplates>
-</file>
-
-<file path=customXml/item3.xml><?xml version="1.0" encoding="utf-8"?>
-<ct:contentTypeSchema xmlns:ct="http://schemas.microsoft.com/office/2006/metadata/contentType" xmlns:ma="http://schemas.microsoft.com/office/2006/metadata/properties/metaAttributes" ct:_="" ma:_="" ma:contentTypeName="Document" ma:contentTypeID="0x0101009A74E236F4E3A64098068C160D700B87" ma:contentTypeVersion="1" ma:contentTypeDescription="Create a new document." ma:contentTypeScope="" ma:versionID="6b7cc025a4e85903acdbd85fa3643d24">
-  <xsd:schema xmlns:xsd="http://www.w3.org/2001/XMLSchema" xmlns:xs="http://www.w3.org/2001/XMLSchema" xmlns:p="http://schemas.microsoft.com/office/2006/metadata/properties" xmlns:ns2="1062735d-33c4-44d8-ac4a-5a4232bca5c6" targetNamespace="http://schemas.microsoft.com/office/2006/metadata/properties" ma:root="true" ma:fieldsID="04e26ed90ea32442a5af577cf56ac4da" ns2:_="">
-    <xsd:import namespace="1062735d-33c4-44d8-ac4a-5a4232bca5c6"/>
+<ct:contentTypeSchema xmlns:ct="http://schemas.microsoft.com/office/2006/metadata/contentType" xmlns:ma="http://schemas.microsoft.com/office/2006/metadata/properties/metaAttributes" ct:_="" ma:_="" ma:contentTypeName="Document" ma:contentTypeID="0x010100B7411607D190B14983E6B9680E0DD463" ma:contentTypeVersion="1" ma:contentTypeDescription="Create a new document." ma:contentTypeScope="" ma:versionID="a60d44d606c3df1aa61f34a27996aedb">
+  <xsd:schema xmlns:xsd="http://www.w3.org/2001/XMLSchema" xmlns:xs="http://www.w3.org/2001/XMLSchema" xmlns:p="http://schemas.microsoft.com/office/2006/metadata/properties" xmlns:ns2="2128b73a-662c-4c24-a729-a7d54d3dc7fe" targetNamespace="http://schemas.microsoft.com/office/2006/metadata/properties" ma:root="true" ma:fieldsID="88c3c87b5bd428012b26f123abadd6be" ns2:_="">
+    <xsd:import namespace="2128b73a-662c-4c24-a729-a7d54d3dc7fe"/>
     <xsd:element name="properties">
       <xsd:complexType>
         <xsd:sequence>
@@ -2404,7 +2746,7 @@
       </xsd:complexType>
     </xsd:element>
   </xsd:schema>
-  <xsd:schema xmlns:xsd="http://www.w3.org/2001/XMLSchema" xmlns:xs="http://www.w3.org/2001/XMLSchema" xmlns:dms="http://schemas.microsoft.com/office/2006/documentManagement/types" xmlns:pc="http://schemas.microsoft.com/office/infopath/2007/PartnerControls" targetNamespace="1062735d-33c4-44d8-ac4a-5a4232bca5c6" elementFormDefault="qualified">
+  <xsd:schema xmlns:xsd="http://www.w3.org/2001/XMLSchema" xmlns:xs="http://www.w3.org/2001/XMLSchema" xmlns:dms="http://schemas.microsoft.com/office/2006/documentManagement/types" xmlns:pc="http://schemas.microsoft.com/office/infopath/2007/PartnerControls" targetNamespace="2128b73a-662c-4c24-a729-a7d54d3dc7fe" elementFormDefault="qualified">
     <xsd:import namespace="http://schemas.microsoft.com/office/2006/documentManagement/types"/>
     <xsd:import namespace="http://schemas.microsoft.com/office/infopath/2007/PartnerControls"/>
     <xsd:element name="ReferenceId" ma:index="8" nillable="true" ma:displayName="ReferenceId" ma:indexed="true" ma:internalName="ReferenceId">
@@ -2512,38 +2854,31 @@
 </ct:contentTypeSchema>
 </file>
 
+<file path=customXml/item2.xml><?xml version="1.0" encoding="utf-8"?>
+<?mso-contentType ?>
+<FormTemplates xmlns="http://schemas.microsoft.com/sharepoint/v3/contenttype/forms">
+  <Display>DocumentLibraryForm</Display>
+  <Edit>DocumentLibraryForm</Edit>
+  <New>DocumentLibraryForm</New>
+</FormTemplates>
+</file>
+
+<file path=customXml/item3.xml><?xml version="1.0" encoding="utf-8"?>
+<p:properties xmlns:p="http://schemas.microsoft.com/office/2006/metadata/properties" xmlns:xsi="http://www.w3.org/2001/XMLSchema-instance" xmlns:pc="http://schemas.microsoft.com/office/infopath/2007/PartnerControls">
+  <documentManagement>
+    <ReferenceId xmlns="2128b73a-662c-4c24-a729-a7d54d3dc7fe" xsi:nil="true"/>
+  </documentManagement>
+</p:properties>
+</file>
+
 <file path=customXml/itemProps1.xml><?xml version="1.0" encoding="utf-8"?>
-<ds:datastoreItem xmlns:ds="http://schemas.openxmlformats.org/officeDocument/2006/customXml" ds:itemID="{16D886E8-7053-402C-9635-267D0DF29C29}">
-  <ds:schemaRefs>
-    <ds:schemaRef ds:uri="http://schemas.microsoft.com/office/2006/metadata/properties"/>
-    <ds:schemaRef ds:uri="http://schemas.microsoft.com/office/infopath/2007/PartnerControls"/>
-    <ds:schemaRef ds:uri="1062735d-33c4-44d8-ac4a-5a4232bca5c6"/>
-  </ds:schemaRefs>
-</ds:datastoreItem>
+<ds:datastoreItem xmlns:ds="http://schemas.openxmlformats.org/officeDocument/2006/customXml" ds:itemID="{66A3A380-6EF1-4EFE-81AE-37FC98775A0D}"/>
 </file>
 
 <file path=customXml/itemProps2.xml><?xml version="1.0" encoding="utf-8"?>
-<ds:datastoreItem xmlns:ds="http://schemas.openxmlformats.org/officeDocument/2006/customXml" ds:itemID="{277A4955-F978-46E8-B025-E04B699AC358}">
-  <ds:schemaRefs>
-    <ds:schemaRef ds:uri="http://schemas.microsoft.com/sharepoint/v3/contenttype/forms"/>
-  </ds:schemaRefs>
-</ds:datastoreItem>
+<ds:datastoreItem xmlns:ds="http://schemas.openxmlformats.org/officeDocument/2006/customXml" ds:itemID="{0453B084-A2DA-4A5A-9897-87159443C386}"/>
 </file>
 
 <file path=customXml/itemProps3.xml><?xml version="1.0" encoding="utf-8"?>
-<ds:datastoreItem xmlns:ds="http://schemas.openxmlformats.org/officeDocument/2006/customXml" ds:itemID="{89F4C516-EB2B-4F99-93F6-86B3F20AFB19}">
-  <ds:schemaRefs>
-    <ds:schemaRef ds:uri="http://schemas.microsoft.com/office/2006/metadata/contentType"/>
-    <ds:schemaRef ds:uri="http://schemas.microsoft.com/office/2006/metadata/properties/metaAttributes"/>
-    <ds:schemaRef ds:uri="http://www.w3.org/2001/XMLSchema"/>
-    <ds:schemaRef ds:uri="http://schemas.microsoft.com/office/2006/metadata/properties"/>
-    <ds:schemaRef ds:uri="1062735d-33c4-44d8-ac4a-5a4232bca5c6"/>
-    <ds:schemaRef ds:uri="http://schemas.microsoft.com/office/2006/documentManagement/types"/>
-    <ds:schemaRef ds:uri="http://schemas.microsoft.com/office/infopath/2007/PartnerControls"/>
-    <ds:schemaRef ds:uri="http://schemas.openxmlformats.org/package/2006/metadata/core-properties"/>
-    <ds:schemaRef ds:uri="http://purl.org/dc/elements/1.1/"/>
-    <ds:schemaRef ds:uri="http://purl.org/dc/terms/"/>
-    <ds:schemaRef ds:uri="http://schemas.microsoft.com/internal/obd"/>
-  </ds:schemaRefs>
-</ds:datastoreItem>
+<ds:datastoreItem xmlns:ds="http://schemas.openxmlformats.org/officeDocument/2006/customXml" ds:itemID="{9BB3E73A-E299-49A8-AD7C-D319C937488A}"/>
 </file>
</xml_diff>